<commit_message>
Removed Discharge and ER Data
Removed Discharge and ER Data functionality.
</commit_message>
<xml_diff>
--- a/PM/MOM/MOM06182015.docx
+++ b/PM/MOM/MOM06182015.docx
@@ -12,19 +12,7 @@
         <w:rPr>
           <w:rFonts w:asciiTheme="minorHAnsi" w:hAnsiTheme="minorHAnsi"/>
         </w:rPr>
-        <w:t>Date: 6/1</w:t>
-      </w:r>
-      <w:r>
-        <w:rPr>
-          <w:rFonts w:asciiTheme="minorHAnsi" w:hAnsiTheme="minorHAnsi"/>
-        </w:rPr>
-        <w:t>8</w:t>
-      </w:r>
-      <w:r>
-        <w:rPr>
-          <w:rFonts w:asciiTheme="minorHAnsi" w:hAnsiTheme="minorHAnsi"/>
-        </w:rPr>
-        <w:t>/2015 at 9.30 AM EST</w:t>
+        <w:t>Date: 6/18/2015 at 9.30 AM EST</w:t>
       </w:r>
     </w:p>
     <w:p/>
@@ -358,8 +346,6 @@
         <w:pStyle w:val="ListParagraph"/>
         <w:ind w:hanging="360"/>
       </w:pPr>
-      <w:bookmarkStart w:id="0" w:name="_GoBack"/>
-      <w:bookmarkEnd w:id="0"/>
       <w:r>
         <w:t>1.</w:t>
       </w:r>
@@ -711,36 +697,9 @@
       </w:r>
     </w:p>
     <w:p>
-      <w:pPr>
-        <w:pStyle w:val="ListParagraph"/>
-        <w:numPr>
-          <w:ilvl w:val="0"/>
-          <w:numId w:val="1"/>
-        </w:numPr>
-      </w:pPr>
-      <w:r>
-        <w:t xml:space="preserve">We </w:t>
-      </w:r>
-      <w:r>
-        <w:rPr>
-          <w:b/>
-          <w:bCs/>
-        </w:rPr>
-        <w:t>should not</w:t>
-      </w:r>
-      <w:r>
-        <w:t xml:space="preserve"> refer this project as </w:t>
-      </w:r>
-      <w:proofErr w:type="spellStart"/>
-      <w:r>
-        <w:t>OpenFDA</w:t>
-      </w:r>
-      <w:proofErr w:type="spellEnd"/>
-      <w:r>
-        <w:t>/ADS in public forums</w:t>
-      </w:r>
-    </w:p>
-    <w:p/>
+      <w:bookmarkStart w:id="0" w:name="_GoBack"/>
+      <w:bookmarkEnd w:id="0"/>
+    </w:p>
     <w:sectPr>
       <w:pgSz w:w="12240" w:h="15840"/>
       <w:pgMar w:top="1440" w:right="1440" w:bottom="1440" w:left="1440" w:header="720" w:footer="720" w:gutter="0"/>

</xml_diff>